<commit_message>
made lab 3 and quiz 3 keys
</commit_message>
<xml_diff>
--- a/201-8 (W25)/week 3 constant accelaration/lab 3 solutions key.docx
+++ b/201-8 (W25)/week 3 constant accelaration/lab 3 solutions key.docx
@@ -26,7 +26,35 @@
         <w:rPr>
           <w:rFonts w:ascii="Cambria Math" w:hAnsi="Cambria Math"/>
         </w:rPr>
-        <w:t xml:space="preserve">Day: T W R Time: _____ Name: _________________ Partner: _____________ </w:t>
+        <w:t xml:space="preserve">Day: T W </w:t>
+      </w:r>
+      <w:r>
+        <w:rPr>
+          <w:rFonts w:ascii="Cambria Math" w:hAnsi="Cambria Math"/>
+          <w:highlight w:val="yellow"/>
+        </w:rPr>
+        <w:t>R</w:t>
+      </w:r>
+      <w:bookmarkStart w:id="0" w:name="_GoBack"/>
+      <w:bookmarkEnd w:id="0"/>
+      <w:r>
+        <w:rPr>
+          <w:rFonts w:ascii="Cambria Math" w:hAnsi="Cambria Math"/>
+        </w:rPr>
+        <w:t xml:space="preserve"> Time: _____ Name: ______</w:t>
+      </w:r>
+      <w:r>
+        <w:rPr>
+          <w:rFonts w:ascii="Cambria Math" w:hAnsi="Cambria Math"/>
+          <w:u w:val="single"/>
+        </w:rPr>
+        <w:t>key</w:t>
+      </w:r>
+      <w:r>
+        <w:rPr>
+          <w:rFonts w:ascii="Cambria Math" w:hAnsi="Cambria Math"/>
+        </w:rPr>
+        <w:t xml:space="preserve">________ Partner: _____________ </w:t>
       </w:r>
     </w:p>
     <w:p>
@@ -188,6 +216,9 @@
       </w:r>
       <m:oMath>
         <m:r>
+          <m:rPr>
+            <m:sty m:val="p"/>
+          </m:rPr>
           <w:rPr>
             <w:rFonts w:ascii="Cambria Math" w:eastAsiaTheme="minorEastAsia" w:hAnsi="Cambria Math"/>
           </w:rPr>
@@ -2200,13 +2231,7 @@
                       <w:rPr>
                         <w:rFonts w:ascii="Cambria Math" w:eastAsiaTheme="minorEastAsia" w:hAnsi="Cambria Math"/>
                       </w:rPr>
-                      <m:t>∙</m:t>
-                    </m:r>
-                    <m:r>
-                      <w:rPr>
-                        <w:rFonts w:ascii="Cambria Math" w:eastAsiaTheme="minorEastAsia" w:hAnsi="Cambria Math"/>
-                      </w:rPr>
-                      <m:t>3.72</m:t>
+                      <m:t>∙3.72</m:t>
                     </m:r>
                   </m:e>
                   <m:sup>
@@ -2859,8 +2884,6 @@
           </m:borderBox>
         </m:oMath>
       </m:oMathPara>
-      <w:bookmarkStart w:id="0" w:name="_GoBack"/>
-      <w:bookmarkEnd w:id="0"/>
     </w:p>
     <w:sectPr>
       <w:pgSz w:w="12240" w:h="15840"/>

</xml_diff>